<commit_message>
added github repo in the header
</commit_message>
<xml_diff>
--- a/doc/CMPUT 466 Project Report.docx
+++ b/doc/CMPUT 466 Project Report.docx
@@ -59,7 +59,25 @@
           <w:sz w:val="24"/>
           <w:szCs w:val="24"/>
         </w:rPr>
-        <w:t xml:space="preserve">The growing excitement around machine learning brings many new opportunities for performing mathematical and statistical analysis on a large variety of datasets. This study explores the potential of machine learning techniques and models in analyzing a massive positional data set obtained from the pro player FirstKiller’s Rocket League games, renowned for his exceptional game awareness. The goal of this paper </w:t>
+        <w:t xml:space="preserve">The growing excitement around machine learning brings many new opportunities for performing mathematical and statistical analysis on a large variety of datasets. This study explores the potential of machine learning techniques and models in analyzing a massive positional data set obtained from the pro player </w:t>
+      </w:r>
+      <w:proofErr w:type="spellStart"/>
+      <w:r>
+        <w:rPr>
+          <w:rFonts w:ascii="Times New Roman" w:hAnsi="Times New Roman" w:cs="Times New Roman"/>
+          <w:sz w:val="24"/>
+          <w:szCs w:val="24"/>
+        </w:rPr>
+        <w:t>FirstKiller’s</w:t>
+      </w:r>
+      <w:proofErr w:type="spellEnd"/>
+      <w:r>
+        <w:rPr>
+          <w:rFonts w:ascii="Times New Roman" w:hAnsi="Times New Roman" w:cs="Times New Roman"/>
+          <w:sz w:val="24"/>
+          <w:szCs w:val="24"/>
+        </w:rPr>
+        <w:t xml:space="preserve"> Rocket League games, renowned for his exceptional game awareness. The goal of this paper </w:t>
       </w:r>
       <w:r>
         <w:rPr>
@@ -91,7 +109,25 @@
           <w:sz w:val="24"/>
           <w:szCs w:val="24"/>
         </w:rPr>
-        <w:t>gradient descent on polynomial regression and finally wrote code for a neural network that has 4 Dense layers with ReLU activations.</w:t>
+        <w:t xml:space="preserve">gradient descent on polynomial regression and finally wrote code for a neural network that has 4 Dense layers with </w:t>
+      </w:r>
+      <w:proofErr w:type="spellStart"/>
+      <w:r>
+        <w:rPr>
+          <w:rFonts w:ascii="Times New Roman" w:hAnsi="Times New Roman" w:cs="Times New Roman"/>
+          <w:sz w:val="24"/>
+          <w:szCs w:val="24"/>
+        </w:rPr>
+        <w:t>ReLU</w:t>
+      </w:r>
+      <w:proofErr w:type="spellEnd"/>
+      <w:r>
+        <w:rPr>
+          <w:rFonts w:ascii="Times New Roman" w:hAnsi="Times New Roman" w:cs="Times New Roman"/>
+          <w:sz w:val="24"/>
+          <w:szCs w:val="24"/>
+        </w:rPr>
+        <w:t xml:space="preserve"> activations.</w:t>
       </w:r>
     </w:p>
     <w:p>
@@ -139,7 +175,25 @@
           <w:sz w:val="24"/>
           <w:szCs w:val="24"/>
         </w:rPr>
-        <w:t>To understand this project, Rocket League is a team game about playing soccer with cars. Competitive Rocket League consists of three players per team and one ball. Players drive around the pitch and try to hit the ball into the net much like normal soccer. There are many aspects such as boost collection, demolitions, bumping, and aerials (flying through the air) etc. Studying rotations and recommended positions is incredibly important in any type of sport, whether it be Football, Ice Hockey, Rugby, or online E-Sports such as Rocket League and many first-person shooters like CS-GO.</w:t>
+        <w:t>To understand this project, Rocket League is a team game about playing soccer with cars. Competitive Rocket League consists of three players per team and one ball. Players drive around the pitch and try to hit the ball into the net much like normal soccer. There are many aspects such as boost collection, demolitions, bumping, and aerials (</w:t>
+      </w:r>
+      <w:proofErr w:type="gramStart"/>
+      <w:r>
+        <w:rPr>
+          <w:rFonts w:ascii="Times New Roman" w:hAnsi="Times New Roman" w:cs="Times New Roman"/>
+          <w:sz w:val="24"/>
+          <w:szCs w:val="24"/>
+        </w:rPr>
+        <w:t>flying through the air</w:t>
+      </w:r>
+      <w:proofErr w:type="gramEnd"/>
+      <w:r>
+        <w:rPr>
+          <w:rFonts w:ascii="Times New Roman" w:hAnsi="Times New Roman" w:cs="Times New Roman"/>
+          <w:sz w:val="24"/>
+          <w:szCs w:val="24"/>
+        </w:rPr>
+        <w:t>) etc. Studying rotations and recommended positions is incredibly important in any type of sport, whether it be Football, Ice Hockey, Rugby, or online E-Sports such as Rocket League and many first-person shooters like CS-GO.</w:t>
       </w:r>
     </w:p>
     <w:p>
@@ -261,7 +315,25 @@
           <w:sz w:val="24"/>
           <w:szCs w:val="24"/>
         </w:rPr>
-        <w:t xml:space="preserve">Some information on the data will also be needed to understand the errors and results. The diagram on the right is the measurements in uu (unreal units) which is what the data we are trying to predict is scaled in. </w:t>
+        <w:t xml:space="preserve">Some information on the data will also be needed to understand the errors and results. The diagram on the right is the measurements in </w:t>
+      </w:r>
+      <w:proofErr w:type="spellStart"/>
+      <w:r>
+        <w:rPr>
+          <w:rFonts w:ascii="Times New Roman" w:hAnsi="Times New Roman" w:cs="Times New Roman"/>
+          <w:sz w:val="24"/>
+          <w:szCs w:val="24"/>
+        </w:rPr>
+        <w:t>uu</w:t>
+      </w:r>
+      <w:proofErr w:type="spellEnd"/>
+      <w:r>
+        <w:rPr>
+          <w:rFonts w:ascii="Times New Roman" w:hAnsi="Times New Roman" w:cs="Times New Roman"/>
+          <w:sz w:val="24"/>
+          <w:szCs w:val="24"/>
+        </w:rPr>
+        <w:t xml:space="preserve"> (unreal units) which is what the data we are trying to predict is scaled in. </w:t>
       </w:r>
     </w:p>
     <w:p>
@@ -2271,25 +2343,89 @@
           <w:sz w:val="24"/>
           <w:szCs w:val="24"/>
         </w:rPr>
-        <w:t>The neural network was created using a layered network from tensorflow, there were 4 dense layers each having a ReLU activation unit, this activation was chosen because of its simplicity in large problems. Given that the data is quite noisy ReLU made a good choice. For the original input features the layers had 64, 16, 4, and 1 node respectively, and the augmented input features had 81, 27, 9 and 1 node respectively. These numbers were chosen because of the input shape of the data, although insignificant it seemed like an interesting choice. It should be noted that other amounts of nodes were also chosen including uniform ones across the board and little difference was noticed.</w:t>
-      </w:r>
-    </w:p>
-    <w:p>
-      <w:pPr>
-        <w:rPr>
-          <w:rFonts w:ascii="Times New Roman" w:hAnsi="Times New Roman" w:cs="Times New Roman"/>
-          <w:sz w:val="24"/>
-          <w:szCs w:val="24"/>
-        </w:rPr>
-      </w:pPr>
-      <w:r>
-        <w:rPr>
-          <w:rFonts w:ascii="Times New Roman" w:hAnsi="Times New Roman" w:cs="Times New Roman"/>
-          <w:sz w:val="24"/>
-          <w:szCs w:val="24"/>
-        </w:rPr>
-        <w:t>The following tables are the final RMSE losses after training</w:t>
-      </w:r>
+        <w:t xml:space="preserve">The neural network was created using a layered network from </w:t>
+      </w:r>
+      <w:proofErr w:type="spellStart"/>
+      <w:r>
+        <w:rPr>
+          <w:rFonts w:ascii="Times New Roman" w:hAnsi="Times New Roman" w:cs="Times New Roman"/>
+          <w:sz w:val="24"/>
+          <w:szCs w:val="24"/>
+        </w:rPr>
+        <w:t>tensorflow</w:t>
+      </w:r>
+      <w:proofErr w:type="spellEnd"/>
+      <w:r>
+        <w:rPr>
+          <w:rFonts w:ascii="Times New Roman" w:hAnsi="Times New Roman" w:cs="Times New Roman"/>
+          <w:sz w:val="24"/>
+          <w:szCs w:val="24"/>
+        </w:rPr>
+        <w:t xml:space="preserve">, there were 4 dense layers each having a </w:t>
+      </w:r>
+      <w:proofErr w:type="spellStart"/>
+      <w:r>
+        <w:rPr>
+          <w:rFonts w:ascii="Times New Roman" w:hAnsi="Times New Roman" w:cs="Times New Roman"/>
+          <w:sz w:val="24"/>
+          <w:szCs w:val="24"/>
+        </w:rPr>
+        <w:t>ReLU</w:t>
+      </w:r>
+      <w:proofErr w:type="spellEnd"/>
+      <w:r>
+        <w:rPr>
+          <w:rFonts w:ascii="Times New Roman" w:hAnsi="Times New Roman" w:cs="Times New Roman"/>
+          <w:sz w:val="24"/>
+          <w:szCs w:val="24"/>
+        </w:rPr>
+        <w:t xml:space="preserve"> activation unit, this activation was chosen because of its simplicity in large problems. Given that the data is quite noisy </w:t>
+      </w:r>
+      <w:proofErr w:type="spellStart"/>
+      <w:r>
+        <w:rPr>
+          <w:rFonts w:ascii="Times New Roman" w:hAnsi="Times New Roman" w:cs="Times New Roman"/>
+          <w:sz w:val="24"/>
+          <w:szCs w:val="24"/>
+        </w:rPr>
+        <w:t>ReLU</w:t>
+      </w:r>
+      <w:proofErr w:type="spellEnd"/>
+      <w:r>
+        <w:rPr>
+          <w:rFonts w:ascii="Times New Roman" w:hAnsi="Times New Roman" w:cs="Times New Roman"/>
+          <w:sz w:val="24"/>
+          <w:szCs w:val="24"/>
+        </w:rPr>
+        <w:t xml:space="preserve"> made a good choice. For the original input features the layers had 64, 16, 4, and 1 node respectively, and the augmented input features had 81, 27, 9 and 1 node respectively. These numbers were chosen because of the input shape of the data, although insignificant it seemed like an interesting choice. It should be noted that other amounts of nodes were also chosen including uniform ones across the board and little difference was noticed.</w:t>
+      </w:r>
+    </w:p>
+    <w:p>
+      <w:pPr>
+        <w:rPr>
+          <w:rFonts w:ascii="Times New Roman" w:hAnsi="Times New Roman" w:cs="Times New Roman"/>
+          <w:sz w:val="24"/>
+          <w:szCs w:val="24"/>
+        </w:rPr>
+      </w:pPr>
+      <w:r>
+        <w:rPr>
+          <w:rFonts w:ascii="Times New Roman" w:hAnsi="Times New Roman" w:cs="Times New Roman"/>
+          <w:sz w:val="24"/>
+          <w:szCs w:val="24"/>
+        </w:rPr>
+        <w:t xml:space="preserve">The following tables are the final RMSE losses after </w:t>
+      </w:r>
+      <w:proofErr w:type="gramStart"/>
+      <w:r>
+        <w:rPr>
+          <w:rFonts w:ascii="Times New Roman" w:hAnsi="Times New Roman" w:cs="Times New Roman"/>
+          <w:sz w:val="24"/>
+          <w:szCs w:val="24"/>
+        </w:rPr>
+        <w:t>training</w:t>
+      </w:r>
+      <w:proofErr w:type="gramEnd"/>
     </w:p>
     <w:p>
       <w:pPr>
@@ -3395,7 +3531,25 @@
           <w:sz w:val="24"/>
           <w:szCs w:val="24"/>
         </w:rPr>
-        <w:t xml:space="preserve"> last. This could be due to the relatively simple input features and the closed form solution being able to tackle these features well. This could also be due to lack of “best fitting” model parameters such as step size, batch size, epoch, decay, etc for the gradient descent and the neural network. Many attempts were made at finding the best parameters and the results above demonstrate the best ones that were found.</w:t>
+        <w:t xml:space="preserve"> last. This could be due to the relatively simple input features and the closed form solution being able to tackle these features well. This could also be due to lack of “best fitting” model parameters such as step size, batch size, epoch, decay, </w:t>
+      </w:r>
+      <w:proofErr w:type="spellStart"/>
+      <w:r>
+        <w:rPr>
+          <w:rFonts w:ascii="Times New Roman" w:hAnsi="Times New Roman" w:cs="Times New Roman"/>
+          <w:sz w:val="24"/>
+          <w:szCs w:val="24"/>
+        </w:rPr>
+        <w:t>etc</w:t>
+      </w:r>
+      <w:proofErr w:type="spellEnd"/>
+      <w:r>
+        <w:rPr>
+          <w:rFonts w:ascii="Times New Roman" w:hAnsi="Times New Roman" w:cs="Times New Roman"/>
+          <w:sz w:val="24"/>
+          <w:szCs w:val="24"/>
+        </w:rPr>
+        <w:t xml:space="preserve"> for the gradient descent and the neural network. Many attempts were made at finding the best parameters and the results above demonstrate the best ones that were found.</w:t>
       </w:r>
     </w:p>
     <w:p>
@@ -3687,7 +3841,25 @@
           <w:sz w:val="24"/>
           <w:szCs w:val="24"/>
         </w:rPr>
-        <w:t xml:space="preserve">There are also many other features to consider and predict during the game, one step up to this problem would be the direction vector, with a direction vector the player learning from this model would also be able to see the direction they would need to drive for the msot efficient gameplay. Including a direction vector </w:t>
+        <w:t xml:space="preserve">There are also many other features to consider and predict during the game, one step up to this problem would be the direction vector, with a direction vector the player learning from this model would also be able to see the direction they would need to drive for the msot efficient gameplay. Including a direction </w:t>
+      </w:r>
+      <w:proofErr w:type="gramStart"/>
+      <w:r>
+        <w:rPr>
+          <w:rFonts w:ascii="Times New Roman" w:hAnsi="Times New Roman" w:cs="Times New Roman"/>
+          <w:sz w:val="24"/>
+          <w:szCs w:val="24"/>
+        </w:rPr>
+        <w:t>vector</w:t>
+      </w:r>
+      <w:proofErr w:type="gramEnd"/>
+      <w:r>
+        <w:rPr>
+          <w:rFonts w:ascii="Times New Roman" w:hAnsi="Times New Roman" w:cs="Times New Roman"/>
+          <w:sz w:val="24"/>
+          <w:szCs w:val="24"/>
+        </w:rPr>
+        <w:t xml:space="preserve"> </w:t>
       </w:r>
       <w:r>
         <w:rPr>
@@ -3802,7 +3974,25 @@
           <w:sz w:val="24"/>
           <w:szCs w:val="24"/>
         </w:rPr>
-        <w:t>In conclusion, this research project explored the potential of machine learning techniques and models in analyzing a large dataset of positional data obtained from the professional player FirstKiller's Rocket League games. The objective was to predict positions on each independent axis (x, y, z) of the Rocket League pitch. Three separate algorithms, including closed-form polynomial regression, gradient descent on polynomial regression, and a neural network, were used to obtain accurate solutions to the training data. The results showed that while the prediction of positions is possible, it is a complex problem, and accuracy remains an issue. Augmenting the input features led to a clear increase in accuracy only for closed form polynomial regression. Future research could focus on improving the accuracy of the predictions and exploring expansions on the input features. Overall, this project contributes to the growing excitement around machine learning and its potential applications in the sports industry, particularly in the field of esports.</w:t>
+        <w:t xml:space="preserve">In conclusion, this research project explored the potential of machine learning techniques and models in analyzing a large dataset of positional data obtained from the professional player </w:t>
+      </w:r>
+      <w:proofErr w:type="spellStart"/>
+      <w:r>
+        <w:rPr>
+          <w:rFonts w:ascii="Times New Roman" w:hAnsi="Times New Roman" w:cs="Times New Roman"/>
+          <w:sz w:val="24"/>
+          <w:szCs w:val="24"/>
+        </w:rPr>
+        <w:t>FirstKiller's</w:t>
+      </w:r>
+      <w:proofErr w:type="spellEnd"/>
+      <w:r>
+        <w:rPr>
+          <w:rFonts w:ascii="Times New Roman" w:hAnsi="Times New Roman" w:cs="Times New Roman"/>
+          <w:sz w:val="24"/>
+          <w:szCs w:val="24"/>
+        </w:rPr>
+        <w:t xml:space="preserve"> Rocket League games. The objective was to predict positions on each independent axis (x, y, z) of the Rocket League pitch. Three separate algorithms, including closed-form polynomial regression, gradient descent on polynomial regression, and a neural network, were used to obtain accurate solutions to the training data. The results showed that while the prediction of positions is possible, it is a complex problem, and accuracy remains an issue. Augmenting the input features led to a clear increase in accuracy only for closed form polynomial regression. Future research could focus on improving the accuracy of the predictions and exploring expansions on the input features. Overall, this project contributes to the growing excitement around machine learning and its potential applications in the sports industry, particularly in the field of esports.</w:t>
       </w:r>
     </w:p>
     <w:p>
@@ -4008,7 +4198,28 @@
       <w:rPr>
         <w:rFonts w:ascii="Times New Roman" w:hAnsi="Times New Roman" w:cs="Times New Roman"/>
       </w:rPr>
-      <w:t xml:space="preserve">CMPUT 466 Project Report                                                                    </w:t>
+      <w:t>CMPUT 466 Project Report</w:t>
+    </w:r>
+    <w:r>
+      <w:rPr>
+        <w:rFonts w:ascii="Times New Roman" w:hAnsi="Times New Roman" w:cs="Times New Roman"/>
+      </w:rPr>
+      <w:t xml:space="preserve"> - </w:t>
+    </w:r>
+    <w:hyperlink r:id="rId1" w:history="1">
+      <w:r>
+        <w:rPr>
+          <w:rStyle w:val="Hyperlink"/>
+          <w:rFonts w:ascii="Times New Roman" w:hAnsi="Times New Roman" w:cs="Times New Roman"/>
+        </w:rPr>
+        <w:t>GitHub Repository</w:t>
+      </w:r>
+    </w:hyperlink>
+    <w:r>
+      <w:rPr>
+        <w:rFonts w:ascii="Times New Roman" w:hAnsi="Times New Roman" w:cs="Times New Roman"/>
+      </w:rPr>
+      <w:t xml:space="preserve">                                           </w:t>
     </w:r>
     <w:sdt>
       <w:sdtPr>

</xml_diff>